<commit_message>
Añadido apartado e en Go
</commit_message>
<xml_diff>
--- a/DPL.docx
+++ b/DPL.docx
@@ -1928,7 +1928,7 @@
         <w:rPr>
           <w:sz w:val="24"/>
           <w:szCs w:val="24"/>
-          <w:lang w:val="en-US"/>
+          <w:lang w:val="es-ES"/>
         </w:rPr>
       </w:pPr>
       <w:r>
@@ -1946,6 +1946,68 @@
           <w:lang w:val="es-ES"/>
         </w:rPr>
         <w:tab/>
+      </w:r>
+    </w:p>
+    <w:p>
+      <w:pPr>
+        <w:ind w:left="708"/>
+        <w:rPr>
+          <w:sz w:val="24"/>
+          <w:szCs w:val="24"/>
+          <w:lang w:val="en-US"/>
+        </w:rPr>
+      </w:pPr>
+      <w:r>
+        <w:rPr>
+          <w:sz w:val="24"/>
+          <w:szCs w:val="24"/>
+          <w:lang w:val="en-US"/>
+        </w:rPr>
+        <w:t>-</w:t>
+      </w:r>
+      <w:proofErr w:type="spellStart"/>
+      <w:r>
+        <w:rPr>
+          <w:sz w:val="24"/>
+          <w:szCs w:val="24"/>
+          <w:lang w:val="en-US"/>
+        </w:rPr>
+        <w:t>Mutex</w:t>
+      </w:r>
+      <w:r>
+        <w:rPr>
+          <w:sz w:val="24"/>
+          <w:szCs w:val="24"/>
+          <w:lang w:val="en-US"/>
+        </w:rPr>
+        <w:t>es</w:t>
+      </w:r>
+      <w:proofErr w:type="spellEnd"/>
+      <w:r>
+        <w:rPr>
+          <w:sz w:val="24"/>
+          <w:szCs w:val="24"/>
+          <w:lang w:val="en-US"/>
+        </w:rPr>
+        <w:t xml:space="preserve"> could be added </w:t>
+      </w:r>
+      <w:r>
+        <w:rPr>
+          <w:sz w:val="24"/>
+          <w:szCs w:val="24"/>
+          <w:lang w:val="en-US"/>
+        </w:rPr>
+        <w:t xml:space="preserve">to insert and delete methods allow its use in </w:t>
+      </w:r>
+      <w:bookmarkStart w:id="0" w:name="_GoBack"/>
+      <w:bookmarkEnd w:id="0"/>
+      <w:r>
+        <w:rPr>
+          <w:sz w:val="24"/>
+          <w:szCs w:val="24"/>
+          <w:lang w:val="en-US"/>
+        </w:rPr>
+        <w:t>concurrent Go programs.</w:t>
       </w:r>
     </w:p>
     <w:p>
@@ -2019,7 +2081,6 @@
           <w:u w:val="single"/>
           <w:lang w:val="en-US"/>
         </w:rPr>
-        <w:lastRenderedPageBreak/>
         <w:t>Kotlin</w:t>
       </w:r>
       <w:proofErr w:type="spellEnd"/>
@@ -2577,7 +2638,6 @@
           <w:u w:val="single"/>
           <w:lang w:val="en-US"/>
         </w:rPr>
-        <w:lastRenderedPageBreak/>
         <w:t>Groovy</w:t>
       </w:r>
       <w:r>
@@ -3068,8 +3128,6 @@
         </w:rPr>
         <w:t>e)</w:t>
       </w:r>
-      <w:bookmarkStart w:id="0" w:name="_GoBack"/>
-      <w:bookmarkEnd w:id="0"/>
     </w:p>
     <w:p>
       <w:pPr>

</xml_diff>